<commit_message>
building a better model ideas
</commit_message>
<xml_diff>
--- a/Assignment3/Dominick's Price Optimization_ orange juice pricing.docx
+++ b/Assignment3/Dominick's Price Optimization_ orange juice pricing.docx
@@ -34,10 +34,7 @@
         <w:t xml:space="preserve"> @3pm</w:t>
       </w:r>
     </w:p>
-    <w:p>
-      <w:bookmarkStart w:id="0" w:name="_GoBack"/>
-      <w:bookmarkEnd w:id="0"/>
-    </w:p>
+    <w:p/>
     <w:p>
       <w:pPr>
         <w:rPr>
@@ -55,23 +52,55 @@
     </w:p>
     <w:p>
       <w:r>
-        <w:t>Historically marketers have had poor information sources upon which to base their decisions.  John Wanamaker once said “I know half the money I spend on advertising is waste</w:t>
+        <w:t xml:space="preserve">Historically marketers have had poor information sources upon which to base their decisions.  John Wanamaker once </w:t>
+      </w:r>
+      <w:proofErr w:type="gramStart"/>
+      <w:r>
+        <w:t>said</w:t>
+      </w:r>
+      <w:proofErr w:type="gramEnd"/>
+      <w:r>
+        <w:t xml:space="preserve"> “I know half the money I spend on advertising is waste</w:t>
       </w:r>
       <w:r>
         <w:t>d</w:t>
       </w:r>
       <w:r>
-        <w:t>, but I can never find out which half.”  The problem is that sales and advertising are usually measured in large, aggregate quantities that may occur over months or quarters.  It becomes difficult to attribute specific advertising decisions to their corresponding effects on sales.  Therefore many marketers have seen decision making as intuitive and difficult to quantify.</w:t>
-      </w:r>
-    </w:p>
-    <w:p>
-      <w:r>
-        <w:t>However, the introduction of computerized technology into the marketing environment over the past two decades has resulted in new opportunities for retailer managers.  Most managers now have a wealth and variety of informational at their disposal that is unprecedented.  We can track consumers on the web as the search for products with clickstream data, record advertising exposure with single-source data, potentially use RFID tags that are linked with loyalty cards to monitor movement of consumers within a store, and use optical scanners to record actual purchases.  No longer is the problem of not having enough information, it is a problem of having too much data or more precisely lacking the tools and training that allows real-time analysis of this information.</w:t>
-      </w:r>
-    </w:p>
-    <w:p>
-      <w:r>
-        <w:t xml:space="preserve">One example of a burgeoning area in analytical marketing is demand based management which uses statistical models to predict consumer price response using historical information (Montgomery 2005).  The most prevalent type of information in retail markets is transaction data collected using optical bar code scanners which track every item purchased by a consumer at the point-of-sale.  This data potentially contains a wealth of information about how consumers respond to price and promotions.  The promise is that this information can be used to recommend optimal pricing and promotional strategies, and more broadly incorporate quantitative approaches for making marketing decisions.  This problem presents a nice microcosm of analytical marketing as a whole, since a successful solution will require quantitative analysis to turn this information into a model of consumer behavior, an analytical problem that permits the construction of an optimization algorithm, and a strategic problem for the manager in integrating these results into practice. </w:t>
+        <w:t xml:space="preserve">, but I can never find out which half.”  The problem is that sales and advertising are usually measured in large, aggregate quantities that may occur over months or quarters.  It becomes difficult to attribute specific advertising decisions to their corresponding effects on sales.  </w:t>
+      </w:r>
+      <w:proofErr w:type="gramStart"/>
+      <w:r>
+        <w:t>Therefore</w:t>
+      </w:r>
+      <w:proofErr w:type="gramEnd"/>
+      <w:r>
+        <w:t xml:space="preserve"> many marketers have seen decision making as intuitive and difficult to quantify.</w:t>
+      </w:r>
+    </w:p>
+    <w:p>
+      <w:r>
+        <w:t xml:space="preserve">However, the introduction of computerized technology into the marketing environment over the past two decades has resulted in new opportunities for retailer managers.  Most managers now have a wealth and variety of informational at their disposal that is unprecedented.  We can track consumers on the web as the search for products with clickstream data, record advertising exposure with single-source data, potentially use RFID tags that are linked with loyalty cards to monitor movement of consumers within a </w:t>
+      </w:r>
+      <w:proofErr w:type="gramStart"/>
+      <w:r>
+        <w:t>store, and</w:t>
+      </w:r>
+      <w:proofErr w:type="gramEnd"/>
+      <w:r>
+        <w:t xml:space="preserve"> use optical scanners to record actual purchases.  No longer is the problem of not having enough information, it is a problem of having too much data or more precisely lacking the tools and training that allows real-time analysis of this information.</w:t>
+      </w:r>
+    </w:p>
+    <w:p>
+      <w:r>
+        <w:t xml:space="preserve">One example of a burgeoning area in analytical marketing is demand based management which uses statistical models to predict consumer price response using historical information (Montgomery 2005).  The most prevalent type of information in retail markets is transaction data collected using optical bar code scanners which track every item purchased by a consumer at the point-of-sale.  This data potentially contains a wealth of information about how consumers respond to price and promotions.  The promise is that this information can be used to recommend optimal pricing and promotional strategies, and more broadly incorporate quantitative approaches for making marketing decisions.  This problem presents a nice microcosm of analytical </w:t>
+      </w:r>
+      <w:proofErr w:type="gramStart"/>
+      <w:r>
+        <w:t>marketing as a whole, since</w:t>
+      </w:r>
+      <w:proofErr w:type="gramEnd"/>
+      <w:r>
+        <w:t xml:space="preserve"> a successful solution will require quantitative analysis to turn this information into a model of consumer behavior, an analytical problem that permits the construction of an optimization algorithm, and a strategic problem for the manager in integrating these results into practice. </w:t>
       </w:r>
     </w:p>
     <w:p/>
@@ -179,7 +208,15 @@
         <w:t>even though the profit margins appear</w:t>
       </w:r>
       <w:r>
-        <w:t xml:space="preserve"> similar.  An initial indication that store differences are present is the variation of market shares across stores.  Dominick's 64 ounce OJ brand has an average market share of 13.6%, but the market shares across stores range anywhere from a minimum of 5.6% to a maximum of 20.9%.</w:t>
+        <w:t xml:space="preserve"> similar.  An initial indication that store differences are present is the variation of market shares across stores.  Dominick's </w:t>
+      </w:r>
+      <w:proofErr w:type="gramStart"/>
+      <w:r>
+        <w:t>64 ounce</w:t>
+      </w:r>
+      <w:proofErr w:type="gramEnd"/>
+      <w:r>
+        <w:t xml:space="preserve"> OJ brand has an average market share of 13.6%, but the market shares across stores range anywhere from a minimum of 5.6% to a maximum of 20.9%.</w:t>
       </w:r>
     </w:p>
     <w:p/>
@@ -206,27 +243,75 @@
       </w:r>
       <w:r>
         <w:lastRenderedPageBreak/>
-        <w:t>data.  It should be pointed out that retailers implemented optical scanners primarily to improve their product tracking, reduce inventory costs, and reduce transaction costs.  Hence, the primary use of this data for the retailer has largely been for inventory and accounting purposes.  Which illustrates a central theme in creating effective analytical marketing strategies, namely that data must be warehoused in a form that is accessible in many different ways depending upon the user’s goals.</w:t>
-      </w:r>
-    </w:p>
-    <w:p>
-      <w:r>
-        <w:t>There are 33 UPC’s or individual types of orange juice sold at DFF, many of these a brand by size combinations.  In order to create a more manageable number of products we create five aggregates from the original UPC level data that have similar pricing and promotional strategies.  The UPCs within a product aggregate differ only by flavoring, additives, or packaging (e.g., regular, pulp, or calcium).  (Example: There are 2 UPC's that comprise the Tropicana Premium 64 oz aggregate: homestyle and regular.)  The prices within an aggregate are typically the same, but when they differ an average of prices weighted by their market shares is used.  The movement or quantity sales of each aggregate are computed as the sum of the movement (standardized to ounces).  Moreover we can still speak about profit maximization for these aggregates since we can easily map the aggregate prices back to the UPC level.</w:t>
-      </w:r>
-    </w:p>
-    <w:p>
-      <w:r>
-        <w:t>Additionally, the data is reported only for a single store; however, the entire dataset is available from the University of Chicago at  (Links to an external site.)Links to an external site.</w:t>
-      </w:r>
-    </w:p>
-    <w:p>
-      <w:r>
-        <w:t>https://www.chicagobooth.edu/research/kilts/datasets/dominicks (Links to an external site.)Links to an external site.</w:t>
-      </w:r>
-    </w:p>
-    <w:p>
-      <w:r>
-        <w:t xml:space="preserve">In addition shelf-price and units sold, we also have information about promotions and gross-profit margins.  Information about feature advertising in weekly newspaper fliers is provided by IRI's </w:t>
+        <w:t xml:space="preserve">data.  </w:t>
+      </w:r>
+      <w:proofErr w:type="gramStart"/>
+      <w:r>
+        <w:t>It should be pointed out that retailers</w:t>
+      </w:r>
+      <w:proofErr w:type="gramEnd"/>
+      <w:r>
+        <w:t xml:space="preserve"> implemented optical scanners primarily to improve their product tracking, reduce inventory costs, and reduce transaction costs.  Hence, the primary use of this data for the retailer has largely been for inventory and accounting purposes.  Which illustrates a central theme in creating effective analytical marketing strategies, namely that data must be warehoused in a form that is accessible in </w:t>
+      </w:r>
+      <w:proofErr w:type="gramStart"/>
+      <w:r>
+        <w:t>many different ways</w:t>
+      </w:r>
+      <w:proofErr w:type="gramEnd"/>
+      <w:r>
+        <w:t xml:space="preserve"> depending upon the user’s goals.</w:t>
+      </w:r>
+    </w:p>
+    <w:p>
+      <w:r>
+        <w:t xml:space="preserve">There are 33 UPC’s or individual types of orange juice sold at DFF, many of these a brand by size combinations.  In order to create a more manageable number of products we create five aggregates from the original UPC level data that have similar pricing and promotional strategies.  The UPCs within a product aggregate differ only by flavoring, additives, or packaging (e.g., regular, pulp, or calcium).  (Example: There are 2 UPC's that comprise the Tropicana Premium 64 oz aggregate: homestyle and regular.)  The prices within an aggregate are typically the same, but when they differ an average of prices weighted by their market shares is used.  The movement or quantity sales of each aggregate are computed as the sum of the movement (standardized to ounces).  </w:t>
+      </w:r>
+      <w:proofErr w:type="gramStart"/>
+      <w:r>
+        <w:t>Moreover</w:t>
+      </w:r>
+      <w:proofErr w:type="gramEnd"/>
+      <w:r>
+        <w:t xml:space="preserve"> we can still speak about profit maximization for these aggregates since we can easily map the aggregate prices back to the UPC level.</w:t>
+      </w:r>
+    </w:p>
+    <w:p>
+      <w:r>
+        <w:t xml:space="preserve">Additionally, the data is reported only for a single store; however, the entire dataset is available from the University of Chicago </w:t>
+      </w:r>
+      <w:proofErr w:type="gramStart"/>
+      <w:r>
+        <w:t>at  (</w:t>
+      </w:r>
+      <w:proofErr w:type="gramEnd"/>
+      <w:r>
+        <w:t>Links to an external site.)Links to an external site.</w:t>
+      </w:r>
+    </w:p>
+    <w:p>
+      <w:r>
+        <w:t>https://www.chicagobooth.edu/research/kilts/datasets/dominicks (Links to an external site</w:t>
+      </w:r>
+      <w:proofErr w:type="gramStart"/>
+      <w:r>
+        <w:t>.)Links</w:t>
+      </w:r>
+      <w:proofErr w:type="gramEnd"/>
+      <w:r>
+        <w:t xml:space="preserve"> to an external site.</w:t>
+      </w:r>
+    </w:p>
+    <w:p>
+      <w:r>
+        <w:t xml:space="preserve">In </w:t>
+      </w:r>
+      <w:proofErr w:type="gramStart"/>
+      <w:r>
+        <w:t>addition</w:t>
+      </w:r>
+      <w:proofErr w:type="gramEnd"/>
+      <w:r>
+        <w:t xml:space="preserve"> shelf-price and units sold, we also have information about promotions and gross-profit margins.  Information about feature advertising in weekly newspaper fliers is provided by IRI's </w:t>
       </w:r>
       <w:proofErr w:type="spellStart"/>
       <w:r>
@@ -234,7 +319,23 @@
       </w:r>
       <w:proofErr w:type="spellEnd"/>
       <w:r>
-        <w:t>, which provides an estimate of all commodity volume of a particular UPC that received feature advertisement.  In-store promotion is measured using a deal code provided in DFF's store-level scanner database.  The deal code is a dummy variable which shows whether there was a bonus-buy tag on the shelf or an in-store coupon.  Since these promotional variables are at the UPC level, averages of these variables are taken in case one UPC within an aggregate is promoted while another one is not.  These averages are weighted by their market shares.  Finally, the gross profit margin was reported by DFF and represents the ratio of the difference between price less the wholesale cost and price (e.g., gross profit margin = ( price – wholesale cost ) / price ).</w:t>
+        <w:t xml:space="preserve">, which provides an estimate of all commodity volume of a </w:t>
+      </w:r>
+      <w:proofErr w:type="gramStart"/>
+      <w:r>
+        <w:t>particular UPC</w:t>
+      </w:r>
+      <w:proofErr w:type="gramEnd"/>
+      <w:r>
+        <w:t xml:space="preserve"> that received feature advertisement.  In-store promotion is measured using a deal code provided in DFF's store-level scanner database.  The deal code is a dummy variable which shows whether there was a bonus-buy tag on the shelf or an in-store coupon.  Since these promotional variables are at the UPC level, averages of these variables are taken in case one UPC within an aggregate is promoted while another one is not.  These averages are weighted by their market shares.  Finally, the gross profit margin was reported by DFF and represents the ratio of the difference between price less the wholesale cost and price (e.g., gross profit margin = </w:t>
+      </w:r>
+      <w:proofErr w:type="gramStart"/>
+      <w:r>
+        <w:t>( price</w:t>
+      </w:r>
+      <w:proofErr w:type="gramEnd"/>
+      <w:r>
+        <w:t xml:space="preserve"> – wholesale cost ) / price ).</w:t>
       </w:r>
     </w:p>
     <w:p/>
@@ -278,9 +379,14 @@
           <w:numId w:val="2"/>
         </w:numPr>
       </w:pPr>
+      <w:proofErr w:type="gramStart"/>
       <w:r>
         <w:lastRenderedPageBreak/>
-        <w:t>data.zip  (This is a zipped file with comma delimited text datasets.  You need to unzip them)</w:t>
+        <w:t>data.zip  (</w:t>
+      </w:r>
+      <w:proofErr w:type="gramEnd"/>
+      <w:r>
+        <w:t>This is a zipped file with comma delimited text datasets.  You need to unzip them)</w:t>
       </w:r>
     </w:p>
     <w:p>
@@ -293,11 +399,19 @@
       </w:pPr>
       <w:proofErr w:type="spellStart"/>
       <w:r>
-        <w:t>rfj_Script.R</w:t>
+        <w:t>rfj_</w:t>
+      </w:r>
+      <w:proofErr w:type="gramStart"/>
+      <w:r>
+        <w:t>Script.R</w:t>
       </w:r>
       <w:proofErr w:type="spellEnd"/>
       <w:r>
-        <w:t xml:space="preserve">  (This is a hint that you will need to extend to complete the assignment.)</w:t>
+        <w:t xml:space="preserve">  (</w:t>
+      </w:r>
+      <w:proofErr w:type="gramEnd"/>
+      <w:r>
+        <w:t>This is a hint that you will need to extend to complete the assignment.)</w:t>
       </w:r>
     </w:p>
     <w:p/>
@@ -308,7 +422,15 @@
     </w:p>
     <w:p>
       <w:r>
-        <w:t>Please provide a clear, concise, and well organized essay that addresses at least the following questions.  You are free to address other issues in the case as well.  The intent of the assignment is to have you think critically about the business problem faced in the case and how it can be solved through data mining.  Analyze the quantitative material in the case to support your answers.  Spend most of your time in defining and defending your recommendation for what should be done.</w:t>
+        <w:t xml:space="preserve">Please provide a clear, concise, and </w:t>
+      </w:r>
+      <w:proofErr w:type="gramStart"/>
+      <w:r>
+        <w:t>well organized</w:t>
+      </w:r>
+      <w:proofErr w:type="gramEnd"/>
+      <w:r>
+        <w:t xml:space="preserve"> essay that addresses at least the following questions.  You are free to address other issues in the case as well.  The intent of the assignment is to have you think critically about the business problem faced in the case and how it can be solved through data mining.  Analyze the quantitative material in the case to support your answers.  Spend most of your time in defining and defending your recommendation for what should be done.</w:t>
       </w:r>
     </w:p>
     <w:p>
@@ -318,7 +440,15 @@
     </w:p>
     <w:p>
       <w:r>
-        <w:t>Your response must be typed, double spaced, with one-inch margins, and a 10 to 12 point font size, and must be a PDF file.  You may attach exhibits, tables, and/or graphs to support your arguments.  These supporting materials must be referenced in the text.</w:t>
+        <w:t xml:space="preserve">Your response must be typed, double spaced, with one-inch margins, and a 10 to </w:t>
+      </w:r>
+      <w:proofErr w:type="gramStart"/>
+      <w:r>
+        <w:t>12 point</w:t>
+      </w:r>
+      <w:proofErr w:type="gramEnd"/>
+      <w:r>
+        <w:t xml:space="preserve"> font size, and must be a PDF file.  You may attach exhibits, tables, and/or graphs to support your arguments.  These supporting materials must be referenced in the text.</w:t>
       </w:r>
     </w:p>
     <w:p>
@@ -374,8 +504,125 @@
         </w:numPr>
       </w:pPr>
       <w:r>
-        <w:t>Estimate three different models: a single model for all stores ("pooled" model), a separate model for each store ("store" model), and propose an "improved" model (hint: try to include competitive effects).  For each model compute the mean-error, root mean-squared error, and mean-absolute deviation separately for the estimation and hold-out samples.  Summarize your results and comment on the accuracy of each model.</w:t>
-      </w:r>
+        <w:t>Estimate three different models: a single model for all stores ("pooled" model), a separate model for each store ("store" model</w:t>
+      </w:r>
+      <w:proofErr w:type="gramStart"/>
+      <w:r>
+        <w:t>), and</w:t>
+      </w:r>
+      <w:proofErr w:type="gramEnd"/>
+      <w:r>
+        <w:t xml:space="preserve"> propose an "improved" model (</w:t>
+      </w:r>
+      <w:r>
+        <w:rPr>
+          <w:highlight w:val="yellow"/>
+        </w:rPr>
+        <w:t>hint: try to include competitive effects</w:t>
+      </w:r>
+      <w:r>
+        <w:t>).  For each model compute the mean-error, root mean-squared error, and mean-absolute deviation separately for the estimation and hold-out samples.  Summarize your results and comment on the accuracy of each model.</w:t>
+      </w:r>
+    </w:p>
+    <w:p>
+      <w:pPr>
+        <w:pStyle w:val="ListParagraph"/>
+        <w:numPr>
+          <w:ilvl w:val="1"/>
+          <w:numId w:val="1"/>
+        </w:numPr>
+      </w:pPr>
+      <w:r>
+        <w:t>Competitive effects</w:t>
+      </w:r>
+    </w:p>
+    <w:p>
+      <w:pPr>
+        <w:pStyle w:val="ListParagraph"/>
+        <w:numPr>
+          <w:ilvl w:val="2"/>
+          <w:numId w:val="1"/>
+        </w:numPr>
+      </w:pPr>
+      <w:r>
+        <w:t>Store demographics:</w:t>
+      </w:r>
+    </w:p>
+    <w:p>
+      <w:pPr>
+        <w:pStyle w:val="ListParagraph"/>
+        <w:numPr>
+          <w:ilvl w:val="3"/>
+          <w:numId w:val="1"/>
+        </w:numPr>
+      </w:pPr>
+      <w:r>
+        <w:t>Store cluster (demographics) -&gt; “</w:t>
+      </w:r>
+      <w:proofErr w:type="spellStart"/>
+      <w:r>
+        <w:t>scluster</w:t>
+      </w:r>
+      <w:proofErr w:type="spellEnd"/>
+      <w:r>
+        <w:t>”</w:t>
+      </w:r>
+    </w:p>
+    <w:p>
+      <w:pPr>
+        <w:pStyle w:val="ListParagraph"/>
+        <w:numPr>
+          <w:ilvl w:val="3"/>
+          <w:numId w:val="1"/>
+        </w:numPr>
+      </w:pPr>
+      <w:r>
+        <w:t>Average Income (demographics) -&gt; “</w:t>
+      </w:r>
+      <w:r>
+        <w:t>income</w:t>
+      </w:r>
+      <w:r>
+        <w:t>”</w:t>
+      </w:r>
+    </w:p>
+    <w:p>
+      <w:pPr>
+        <w:pStyle w:val="ListParagraph"/>
+        <w:numPr>
+          <w:ilvl w:val="3"/>
+          <w:numId w:val="1"/>
+        </w:numPr>
+      </w:pPr>
+      <w:r>
+        <w:t>“Age9”</w:t>
+      </w:r>
+    </w:p>
+    <w:p>
+      <w:pPr>
+        <w:pStyle w:val="ListParagraph"/>
+        <w:numPr>
+          <w:ilvl w:val="3"/>
+          <w:numId w:val="1"/>
+        </w:numPr>
+      </w:pPr>
+      <w:r>
+        <w:t>“Age60”</w:t>
+      </w:r>
+    </w:p>
+    <w:p>
+      <w:pPr>
+        <w:pStyle w:val="ListParagraph"/>
+        <w:numPr>
+          <w:ilvl w:val="3"/>
+          <w:numId w:val="1"/>
+        </w:numPr>
+      </w:pPr>
+      <w:r>
+        <w:t>“Edu”</w:t>
+      </w:r>
+      <w:bookmarkStart w:id="0" w:name="_GoBack"/>
+      <w:bookmarkEnd w:id="0"/>
     </w:p>
     <w:p>
       <w:pPr>
@@ -386,6 +633,7 @@
         </w:numPr>
       </w:pPr>
       <w:r>
+        <w:lastRenderedPageBreak/>
         <w:t>Select UPC # 4850000102 in store #2 and check the adequacy of a linear regression model by plotting the residuals using a histogram and time series plot.  Comment on the adequacy of the estimate models.</w:t>
       </w:r>
     </w:p>
@@ -423,7 +671,6 @@
         </w:numPr>
       </w:pPr>
       <w:r>
-        <w:lastRenderedPageBreak/>
         <w:t>Using the regression results that you computed in part 1 and the formula from Question #4, compute the optimal price for each store using the wholesale costs from week #100.  Do this for each of the three models that you estimated in Question #2: {pooled, store, improved}.</w:t>
       </w:r>
     </w:p>
@@ -436,7 +683,15 @@
         </w:numPr>
       </w:pPr>
       <w:r>
-        <w:t>Compare your predicted optimal prices with what Dominick’s actually charged in week #100 and summarize your results. (Hint: compute the mean and correlation between your predicted optimal price and the actual price charged.)  What model gives you the best results?  What patterns do you notice?  If you were the Dominick’s pricing manager what price would you implement?</w:t>
+        <w:t xml:space="preserve">Compare your predicted optimal prices with what Dominick’s </w:t>
+      </w:r>
+      <w:proofErr w:type="gramStart"/>
+      <w:r>
+        <w:t>actually charged</w:t>
+      </w:r>
+      <w:proofErr w:type="gramEnd"/>
+      <w:r>
+        <w:t xml:space="preserve"> in week #100 and summarize your results. (Hint: compute the mean and correlation between your predicted optimal price and the actual price charged.)  What model gives you the best results?  What patterns do you notice?  If you were the Dominick’s pricing manager what price would you implement?</w:t>
       </w:r>
     </w:p>
     <w:p>
@@ -472,7 +727,7 @@
         <w:rFonts w:hint="default"/>
       </w:rPr>
     </w:lvl>
-    <w:lvl w:ilvl="1" w:tplc="04090019" w:tentative="1">
+    <w:lvl w:ilvl="1" w:tplc="04090019">
       <w:start w:val="1"/>
       <w:numFmt w:val="lowerLetter"/>
       <w:lvlText w:val="%2."/>
@@ -481,7 +736,7 @@
         <w:ind w:left="1440" w:hanging="360"/>
       </w:pPr>
     </w:lvl>
-    <w:lvl w:ilvl="2" w:tplc="0409001B" w:tentative="1">
+    <w:lvl w:ilvl="2" w:tplc="0409001B">
       <w:start w:val="1"/>
       <w:numFmt w:val="lowerRoman"/>
       <w:lvlText w:val="%3."/>
@@ -490,7 +745,7 @@
         <w:ind w:left="2160" w:hanging="180"/>
       </w:pPr>
     </w:lvl>
-    <w:lvl w:ilvl="3" w:tplc="0409000F" w:tentative="1">
+    <w:lvl w:ilvl="3" w:tplc="0409000F">
       <w:start w:val="1"/>
       <w:numFmt w:val="decimal"/>
       <w:lvlText w:val="%4."/>

</xml_diff>